<commit_message>
update dafttar dan us
</commit_message>
<xml_diff>
--- a/surat_mutasi/surat mutasi.docx
+++ b/surat_mutasi/surat mutasi.docx
@@ -1108,8 +1108,9 @@
           <w:rFonts w:ascii="Arial" w:cs="Arial" w:eastAsia="Arial" w:hAnsi="Arial"/>
           <w:i w:val="1"/>
           <w:iCs w:val="1"/>
-          <w:sz w:val="18"/>
-          <w:szCs w:val="18"/>
+          <w:color w:val="666666"/>
+          <w:sz w:val="16"/>
+          <w:szCs w:val="16"/>
         </w:rPr>
       </w:pPr>
       <w:r>
@@ -1117,8 +1118,9 @@
           <w:rFonts w:ascii="Arial" w:cs="Arial" w:eastAsia="Arial" w:hAnsi="Arial"/>
           <w:i w:val="1"/>
           <w:iCs w:val="1"/>
-          <w:sz w:val="18"/>
-          <w:szCs w:val="18"/>
+          <w:color w:val="666666"/>
+          <w:sz w:val="16"/>
+          <w:szCs w:val="16"/>
           <w:rtl w:val="0"/>
         </w:rPr>
         <w:t xml:space="preserve">Surat ini diterbitkan melalui Sistem Layanan Mutasi Digital SDN 006 Sungai Pinang. </w:t>
@@ -1128,6 +1130,9 @@
       <w:pPr>
         <w:rPr>
           <w:rFonts w:ascii="Arial" w:cs="Arial" w:eastAsia="Arial" w:hAnsi="Arial"/>
+          <w:color w:val="666666"/>
+          <w:sz w:val="22"/>
+          <w:szCs w:val="22"/>
         </w:rPr>
       </w:pPr>
       <w:r>
@@ -1135,8 +1140,9 @@
           <w:rFonts w:ascii="Arial" w:cs="Arial" w:eastAsia="Arial" w:hAnsi="Arial"/>
           <w:i w:val="1"/>
           <w:iCs w:val="1"/>
-          <w:sz w:val="18"/>
-          <w:szCs w:val="18"/>
+          <w:color w:val="666666"/>
+          <w:sz w:val="16"/>
+          <w:szCs w:val="16"/>
           <w:rtl w:val="0"/>
         </w:rPr>
         <w:t xml:space="preserve">Dicetak pada: &lt;&lt;timestamp&gt;&gt; WITA</w:t>

</xml_diff>